<commit_message>
Capitol 4 - diagrame.
</commit_message>
<xml_diff>
--- a/Capitole/Capitolul 4.docx
+++ b/Capitole/Capitolul 4.docx
@@ -154,7 +154,51 @@
     </w:p>
     <w:p>
       <w:r>
-        <w:t>*diagrama</w:t>
+        <w:rPr>
+          <w:noProof/>
+          <w:lang w:eastAsia="ro-RO"/>
+        </w:rPr>
+        <w:drawing>
+          <wp:inline distT="0" distB="0" distL="0" distR="0">
+            <wp:extent cx="6009998" cy="2708694"/>
+            <wp:effectExtent l="0" t="0" r="0" b="0"/>
+            <wp:docPr id="3" name="Picture 3"/>
+            <wp:cNvGraphicFramePr>
+              <a:graphicFrameLocks xmlns:a="http://schemas.openxmlformats.org/drawingml/2006/main" noChangeAspect="1"/>
+            </wp:cNvGraphicFramePr>
+            <a:graphic xmlns:a="http://schemas.openxmlformats.org/drawingml/2006/main">
+              <a:graphicData uri="http://schemas.openxmlformats.org/drawingml/2006/picture">
+                <pic:pic xmlns:pic="http://schemas.openxmlformats.org/drawingml/2006/picture">
+                  <pic:nvPicPr>
+                    <pic:cNvPr id="3" name="flux_fuziune.PNG"/>
+                    <pic:cNvPicPr/>
+                  </pic:nvPicPr>
+                  <pic:blipFill>
+                    <a:blip r:embed="rId8">
+                      <a:extLst>
+                        <a:ext uri="{28A0092B-C50C-407E-A947-70E740481C1C}">
+                          <a14:useLocalDpi xmlns:a14="http://schemas.microsoft.com/office/drawing/2010/main" val="0"/>
+                        </a:ext>
+                      </a:extLst>
+                    </a:blip>
+                    <a:stretch>
+                      <a:fillRect/>
+                    </a:stretch>
+                  </pic:blipFill>
+                  <pic:spPr>
+                    <a:xfrm>
+                      <a:off x="0" y="0"/>
+                      <a:ext cx="6055206" cy="2729069"/>
+                    </a:xfrm>
+                    <a:prstGeom prst="rect">
+                      <a:avLst/>
+                    </a:prstGeom>
+                  </pic:spPr>
+                </pic:pic>
+              </a:graphicData>
+            </a:graphic>
+          </wp:inline>
+        </w:drawing>
       </w:r>
     </w:p>
     <w:p>
@@ -186,7 +230,13 @@
         </w:numPr>
       </w:pPr>
       <w:r>
-        <w:t>Adaugarea metodelor care se doresc comparate</w:t>
+        <w:t xml:space="preserve">Adaugarea </w:t>
+      </w:r>
+      <w:r>
+        <w:t>algoritmilor</w:t>
+      </w:r>
+      <w:r>
+        <w:t xml:space="preserve"> care se doresc comparate</w:t>
       </w:r>
     </w:p>
     <w:p>
@@ -210,12 +260,69 @@
         </w:numPr>
       </w:pPr>
       <w:r>
-        <w:t>Scrierea rezultatelor in fisiere</w:t>
-      </w:r>
-    </w:p>
-    <w:p>
-      <w:r>
-        <w:t>*diagrama</w:t>
+        <w:t>Formatarea si s</w:t>
+      </w:r>
+      <w:r>
+        <w:t>crierea rezultatelor in fisiere</w:t>
+      </w:r>
+    </w:p>
+    <w:p>
+      <w:r>
+        <w:rPr>
+          <w:noProof/>
+          <w:lang w:eastAsia="ro-RO"/>
+        </w:rPr>
+        <w:drawing>
+          <wp:inline distT="0" distB="0" distL="0" distR="0">
+            <wp:extent cx="5926347" cy="1338123"/>
+            <wp:effectExtent l="0" t="0" r="0" b="0"/>
+            <wp:docPr id="4" name="Picture 4"/>
+            <wp:cNvGraphicFramePr>
+              <a:graphicFrameLocks xmlns:a="http://schemas.openxmlformats.org/drawingml/2006/main" noChangeAspect="1"/>
+            </wp:cNvGraphicFramePr>
+            <a:graphic xmlns:a="http://schemas.openxmlformats.org/drawingml/2006/main">
+              <a:graphicData uri="http://schemas.openxmlformats.org/drawingml/2006/picture">
+                <pic:pic xmlns:pic="http://schemas.openxmlformats.org/drawingml/2006/picture">
+                  <pic:nvPicPr>
+                    <pic:cNvPr id="4" name="flux_QM.png"/>
+                    <pic:cNvPicPr/>
+                  </pic:nvPicPr>
+                  <pic:blipFill>
+                    <a:blip r:embed="rId9">
+                      <a:extLst>
+                        <a:ext uri="{28A0092B-C50C-407E-A947-70E740481C1C}">
+                          <a14:useLocalDpi xmlns:a14="http://schemas.microsoft.com/office/drawing/2010/main" val="0"/>
+                        </a:ext>
+                      </a:extLst>
+                    </a:blip>
+                    <a:stretch>
+                      <a:fillRect/>
+                    </a:stretch>
+                  </pic:blipFill>
+                  <pic:spPr>
+                    <a:xfrm>
+                      <a:off x="0" y="0"/>
+                      <a:ext cx="5960573" cy="1345851"/>
+                    </a:xfrm>
+                    <a:prstGeom prst="rect">
+                      <a:avLst/>
+                    </a:prstGeom>
+                  </pic:spPr>
+                </pic:pic>
+              </a:graphicData>
+            </a:graphic>
+          </wp:inline>
+        </w:drawing>
+      </w:r>
+    </w:p>
+    <w:p>
+      <w:r>
+        <w:lastRenderedPageBreak/>
+        <w:tab/>
+        <w:t>Ambele procese folosesc acelasi modul de algoritmi si metode de postprocesare.</w:t>
+      </w:r>
+      <w:r>
+        <w:t xml:space="preserve"> La fiecare proces, se pot alege algoritmii exacti ce vor fi folosite.</w:t>
       </w:r>
     </w:p>
     <w:p>
@@ -259,7 +366,13 @@
         <w:t xml:space="preserve"> putem citi ca fisierul poate fi despartit</w:t>
       </w:r>
       <w:r>
-        <w:t xml:space="preserve"> intr-un grup de antet (header) si un set de date, care reprezinta de obicei datele de imagine. Antetul este compus dintr-un preambul de </w:t>
+        <w:t xml:space="preserve"> intr-un grup de antet (header) si un set de date, care reprezinta de obicei datele de</w:t>
+      </w:r>
+      <w:r>
+        <w:t>spre</w:t>
+      </w:r>
+      <w:r>
+        <w:t xml:space="preserve"> imagine. Antetul este compus dintr-un preambul de </w:t>
       </w:r>
       <w:r>
         <w:t>128 de octeti urmat de un prefix DICOM de 4 bytes. Prefixul este compus din caracterele `D`, `I`, `C`, `M`</w:t>
@@ -305,11 +418,56 @@
         <w:t xml:space="preserve"> </w:t>
       </w:r>
       <w:r>
-        <w:t xml:space="preserve">Este identificat unic printr-o eticheta, este ordonat crescator dupa aceasta eticheta si poate fi prezent maxim o data intr-un </w:t>
-      </w:r>
-      <w:r>
-        <w:lastRenderedPageBreak/>
-        <w:t>set de date. Sunt doua tipuri de elemente de date: standard si privat. Elementele standard au numarul de grup un numar par, iar elementele private numar impar.</w:t>
+        <w:t>Este identificat unic printr-o eticheta, este ordonat crescator dupa aceasta eticheta si poate fi prezent maxim o data intr-un set de date. Sunt doua tipuri de elemente de date: standard si privat. Elementele standard au numarul de grup un numar par, iar elementele private numar impar.</w:t>
+      </w:r>
+    </w:p>
+    <w:p>
+      <w:r>
+        <w:rPr>
+          <w:noProof/>
+          <w:lang w:eastAsia="ro-RO"/>
+        </w:rPr>
+        <w:drawing>
+          <wp:inline distT="0" distB="0" distL="0" distR="0">
+            <wp:extent cx="5731510" cy="2280285"/>
+            <wp:effectExtent l="0" t="0" r="2540" b="5715"/>
+            <wp:docPr id="6" name="Picture 6"/>
+            <wp:cNvGraphicFramePr>
+              <a:graphicFrameLocks xmlns:a="http://schemas.openxmlformats.org/drawingml/2006/main" noChangeAspect="1"/>
+            </wp:cNvGraphicFramePr>
+            <a:graphic xmlns:a="http://schemas.openxmlformats.org/drawingml/2006/main">
+              <a:graphicData uri="http://schemas.openxmlformats.org/drawingml/2006/picture">
+                <pic:pic xmlns:pic="http://schemas.openxmlformats.org/drawingml/2006/picture">
+                  <pic:nvPicPr>
+                    <pic:cNvPr id="6" name="dicom_scructure.png"/>
+                    <pic:cNvPicPr/>
+                  </pic:nvPicPr>
+                  <pic:blipFill>
+                    <a:blip r:embed="rId10">
+                      <a:extLst>
+                        <a:ext uri="{28A0092B-C50C-407E-A947-70E740481C1C}">
+                          <a14:useLocalDpi xmlns:a14="http://schemas.microsoft.com/office/drawing/2010/main" val="0"/>
+                        </a:ext>
+                      </a:extLst>
+                    </a:blip>
+                    <a:stretch>
+                      <a:fillRect/>
+                    </a:stretch>
+                  </pic:blipFill>
+                  <pic:spPr>
+                    <a:xfrm>
+                      <a:off x="0" y="0"/>
+                      <a:ext cx="5731510" cy="2280285"/>
+                    </a:xfrm>
+                    <a:prstGeom prst="rect">
+                      <a:avLst/>
+                    </a:prstGeom>
+                  </pic:spPr>
+                </pic:pic>
+              </a:graphicData>
+            </a:graphic>
+          </wp:inline>
+        </w:drawing>
       </w:r>
     </w:p>
     <w:p>
@@ -350,7 +508,11 @@
     <w:p>
       <w:r>
         <w:tab/>
-        <w:t>Acest format de imagine va fi si intrarea la procesul de masurarea calitatii. Se foloseste JPEG in acest modul din cauza faptului sa se ofere mai multe libertate utilizatorului, in cazul in care acesta doreste sa experimenteze cu diferite set-uri de imagini de intrare, in scopul sa vada comportamentul algoritmilor de fuziune. Formatul DICOM fiind relativ greu de modificat fara software specific, s-a ales formatul JPEG care este usor de manipulat cu orice aplicatia de editare a imaginilor.</w:t>
+        <w:t xml:space="preserve">Acest format de imagine va fi si intrarea la procesul de masurarea calitatii. Se foloseste JPEG in acest modul din cauza faptului sa se ofere mai multe libertate utilizatorului, </w:t>
+      </w:r>
+      <w:r>
+        <w:lastRenderedPageBreak/>
+        <w:t>in cazul in care acesta doreste sa experimenteze cu diferite set-uri de imagini de intrare, in scopul sa vada comportamentul algoritmilor de fuziune. Formatul DICOM fiind relativ greu de modificat fara software specific, s-a ales formatul JPEG care este usor de manipulat cu orice aplicatia de editare a imaginilor.</w:t>
       </w:r>
     </w:p>
     <w:p>
@@ -500,26 +662,23 @@
         <w:ind w:firstLine="708"/>
       </w:pPr>
       <w:r>
-        <w:t xml:space="preserve">Acest tip de transformare împarte un semnal sursa in componente diferite de timp-frecventa . Un semnal unidimensional de obicei se reprezintă in domeniul temporal, iar un semnal bidirecțional, cum sunt si imaginile, se reprezintă in majoritatea cazurilor in domeniul spațial. Acest al doilea tip de semnal are ca o reprezentare alternativa reprezentarea in </w:t>
-      </w:r>
+        <w:t>Acest tip de transformare împarte un semnal sursa in componente diferite de timp-frecventa . Un semnal unidimensional de obicei se reprezintă in domeniul temporal, iar un semnal bidirecțional, cum sunt si imaginile, se reprezintă in majoritatea cazurilor in domeniul spațial. Acest al doilea tip de semnal are ca o reprezentare alternativa reprezentarea in domeniul frecvențial. Cele doua moduri de reprezentare au propriile avantaje si dezavantaje. In domeniul spațial, reprezentarea este ușor de înțeles pentru percepția umana, filtrarea se aplica direct pe datele spațiale (nu necesita transformare), însă filtrele au nuclee mari si de obicei timpul de procesare este, la fel, mai mare. In domeniul frecvențial  proiectarea nucleelor de filtrare este mai ușoară, filtrarea este mai rapida însă reprezentarea in sine este non-intuitiva pentru ochiul uman si filtrările necesita o transformare in domeniul frecventei si înapoi in domeniul spațial. Trecerea din primul domeniu in celălalt si invers se poate realiza cu transformata Fourier directa si inversa .</w:t>
+      </w:r>
+    </w:p>
+    <w:p>
+      <w:pPr>
+        <w:ind w:firstLine="708"/>
+      </w:pPr>
+      <w:r>
+        <w:t>Transformata Wavelet combina cele doua domenii (temporal si frecvențial), rezultând o aproximare atât in timp cat si in spațiu a semnalului . Se sacrifica o parte din precizia frecvențială a transformatei Fourier pentru a obține informații si despre componenta temporala a semnalului.</w:t>
+      </w:r>
+    </w:p>
+    <w:p>
+      <w:pPr>
+        <w:ind w:firstLine="708"/>
+      </w:pPr>
       <w:r>
         <w:lastRenderedPageBreak/>
-        <w:t>domeniul frecvențial. Cele doua moduri de reprezentare au propriile avantaje si dezavantaje. In domeniul spațial, reprezentarea este ușor de înțeles pentru percepția umana, filtrarea se aplica direct pe datele spațiale (nu necesita transformare), însă filtrele au nuclee mari si de obicei timpul de procesare este, la fel, mai mare. In domeniul frecvențial  proiectarea nucleelor de filtrare este mai ușoară, filtrarea este mai rapida însă reprezentarea in sine este non-intuitiva pentru ochiul uman si filtrările necesita o transformare in domeniul frecventei si înapoi in domeniul spațial. Trecerea din primul domeniu in celălalt si invers se poate realiza cu transformata Fourier directa si inversa .</w:t>
-      </w:r>
-    </w:p>
-    <w:p>
-      <w:pPr>
-        <w:ind w:firstLine="708"/>
-      </w:pPr>
-      <w:r>
-        <w:t>Transformata Wavelet combina cele doua domenii (temporal si frecvențial), rezultând o aproximare atât in timp cat si in spațiu a semnalului . Se sacrifica o parte din precizia frecvențială a transformatei Fourier pentru a obține informații si despre componenta temporala a semnalului.</w:t>
-      </w:r>
-    </w:p>
-    <w:p>
-      <w:pPr>
-        <w:ind w:firstLine="708"/>
-      </w:pPr>
-      <w:r>
         <w:t>Exista doua metode de transformare Wavelet: transformata Wavelet continua si discreta. Prima rezulta o precizie mai mare, efectuând operații redundate pe un semnal de intrare. A doua este mai rapida, combinând perechile de date dintr-un semnal într-un mod mai eficient, însă cu pierderi minore de informație . Transformata Wavelet discreta este, din punct de vedere de procesare, mai puțin complex decât transformata Fourier, având timp de procesare O(n) fata de O(n * logn) .</w:t>
       </w:r>
     </w:p>
@@ -773,6 +932,9 @@
     </w:p>
     <w:p/>
     <w:p>
+      <w:pPr>
+        <w:pStyle w:val="Heading4"/>
+      </w:pPr>
       <w:r>
         <w:t>Implementare</w:t>
       </w:r>
@@ -783,14 +945,124 @@
         <w:ind w:firstLine="708"/>
       </w:pPr>
       <w:r>
+        <w:t>Transformata Haar Wavelet unidimensionala desparte un semnal de intrare s(n) in doua semnale, j(n) si i(n), unde j(n) reprezintă semnalele de frecventa joasa, iar i(n) semnalele de frecventa înaltă. Prima data se filtrează semnalul cu un filtru trece jos si cu un filtru trece sus. Rezultatele filtrelor sunt sub eșantionate cu 2, si așa se obțin cele doua semnale j(n) si i(n).</w:t>
+      </w:r>
+      <w:r>
+        <w:t xml:space="preserve"> </w:t>
+      </w:r>
+      <w:r>
+        <w:t xml:space="preserve">Transformata Wavelet Discreta Haar este invariant la deplasare. </w:t>
+      </w:r>
+    </w:p>
+    <w:p>
+      <w:pPr>
+        <w:keepNext/>
+        <w:jc w:val="center"/>
+      </w:pPr>
+      <w:r>
+        <w:rPr>
+          <w:noProof/>
+          <w:lang w:eastAsia="ro-RO"/>
+        </w:rPr>
         <w:lastRenderedPageBreak/>
-        <w:t>Transformata Haar Wavelet unidimensionala desparte un semnal de intrare s(n) in doua semnale, j(n) si i(n), unde j(n) reprezintă semnalele de frecventa joasa, iar i(n) semnalele de frecventa înaltă. Prima data se filtrează semnalul cu un filtru trece jos si cu un filtru trece sus. Rezultatele filtrelor sunt sub eșantionate cu 2, si așa se obțin cele doua semnale j(n) si i(n).</w:t>
-      </w:r>
-      <w:r>
-        <w:t xml:space="preserve"> </w:t>
-      </w:r>
-      <w:r>
-        <w:t xml:space="preserve">Transformata Wavelet Discreta Haar este invariant la deplasare. </w:t>
+        <w:drawing>
+          <wp:inline distT="0" distB="0" distL="0" distR="0" wp14:anchorId="05D6A7FF" wp14:editId="16F79617">
+            <wp:extent cx="2186609" cy="2186609"/>
+            <wp:effectExtent l="0" t="0" r="4445" b="4445"/>
+            <wp:docPr id="8" name="Picture 8"/>
+            <wp:cNvGraphicFramePr>
+              <a:graphicFrameLocks xmlns:a="http://schemas.openxmlformats.org/drawingml/2006/main" noChangeAspect="1"/>
+            </wp:cNvGraphicFramePr>
+            <a:graphic xmlns:a="http://schemas.openxmlformats.org/drawingml/2006/main">
+              <a:graphicData uri="http://schemas.openxmlformats.org/drawingml/2006/picture">
+                <pic:pic xmlns:pic="http://schemas.openxmlformats.org/drawingml/2006/picture">
+                  <pic:nvPicPr>
+                    <pic:cNvPr id="8" name="haar1.png"/>
+                    <pic:cNvPicPr/>
+                  </pic:nvPicPr>
+                  <pic:blipFill>
+                    <a:blip r:embed="rId11">
+                      <a:extLst>
+                        <a:ext uri="{28A0092B-C50C-407E-A947-70E740481C1C}">
+                          <a14:useLocalDpi xmlns:a14="http://schemas.microsoft.com/office/drawing/2010/main" val="0"/>
+                        </a:ext>
+                      </a:extLst>
+                    </a:blip>
+                    <a:stretch>
+                      <a:fillRect/>
+                    </a:stretch>
+                  </pic:blipFill>
+                  <pic:spPr>
+                    <a:xfrm>
+                      <a:off x="0" y="0"/>
+                      <a:ext cx="2224457" cy="2224457"/>
+                    </a:xfrm>
+                    <a:prstGeom prst="rect">
+                      <a:avLst/>
+                    </a:prstGeom>
+                  </pic:spPr>
+                </pic:pic>
+              </a:graphicData>
+            </a:graphic>
+          </wp:inline>
+        </w:drawing>
+      </w:r>
+    </w:p>
+    <w:p>
+      <w:pPr>
+        <w:pStyle w:val="Caption"/>
+        <w:jc w:val="center"/>
+      </w:pPr>
+      <w:r>
+        <w:t xml:space="preserve">Figură </w:t>
+      </w:r>
+      <w:r>
+        <w:fldChar w:fldCharType="begin"/>
+      </w:r>
+      <w:r>
+        <w:instrText xml:space="preserve"> STYLEREF 1 \s </w:instrText>
+      </w:r>
+      <w:r>
+        <w:fldChar w:fldCharType="separate"/>
+      </w:r>
+      <w:r>
+        <w:rPr>
+          <w:noProof/>
+        </w:rPr>
+        <w:t>0</w:t>
+      </w:r>
+      <w:r>
+        <w:fldChar w:fldCharType="end"/>
+      </w:r>
+      <w:r>
+        <w:t>.</w:t>
+      </w:r>
+      <w:r>
+        <w:fldChar w:fldCharType="begin"/>
+      </w:r>
+      <w:r>
+        <w:instrText xml:space="preserve"> SEQ Figură \* ARABIC \s 1 </w:instrText>
+      </w:r>
+      <w:r>
+        <w:fldChar w:fldCharType="separate"/>
+      </w:r>
+      <w:r>
+        <w:rPr>
+          <w:noProof/>
+        </w:rPr>
+        <w:t>1</w:t>
+      </w:r>
+      <w:r>
+        <w:fldChar w:fldCharType="end"/>
+      </w:r>
+      <w:r>
+        <w:rPr>
+          <w:rStyle w:val="EndnoteReference"/>
+        </w:rPr>
+        <w:endnoteReference w:id="3"/>
+      </w:r>
+      <w:r>
+        <w:t>, Haar Wavelet</w:t>
       </w:r>
     </w:p>
     <w:p>
@@ -802,7 +1074,124 @@
       </w:r>
     </w:p>
     <w:p>
-      <w:r>
+      <w:pPr>
+        <w:keepNext/>
+        <w:jc w:val="center"/>
+      </w:pPr>
+      <w:r>
+        <w:rPr>
+          <w:noProof/>
+          <w:lang w:eastAsia="ro-RO"/>
+        </w:rPr>
+        <w:drawing>
+          <wp:inline distT="0" distB="0" distL="0" distR="0" wp14:anchorId="365AB700" wp14:editId="512B3B36">
+            <wp:extent cx="4826442" cy="4864371"/>
+            <wp:effectExtent l="0" t="0" r="0" b="0"/>
+            <wp:docPr id="9" name="Picture 9"/>
+            <wp:cNvGraphicFramePr>
+              <a:graphicFrameLocks xmlns:a="http://schemas.openxmlformats.org/drawingml/2006/main" noChangeAspect="1"/>
+            </wp:cNvGraphicFramePr>
+            <a:graphic xmlns:a="http://schemas.openxmlformats.org/drawingml/2006/main">
+              <a:graphicData uri="http://schemas.openxmlformats.org/drawingml/2006/picture">
+                <pic:pic xmlns:pic="http://schemas.openxmlformats.org/drawingml/2006/picture">
+                  <pic:nvPicPr>
+                    <pic:cNvPr id="9" name="haar2.png"/>
+                    <pic:cNvPicPr/>
+                  </pic:nvPicPr>
+                  <pic:blipFill>
+                    <a:blip r:embed="rId12">
+                      <a:extLst>
+                        <a:ext uri="{28A0092B-C50C-407E-A947-70E740481C1C}">
+                          <a14:useLocalDpi xmlns:a14="http://schemas.microsoft.com/office/drawing/2010/main" val="0"/>
+                        </a:ext>
+                      </a:extLst>
+                    </a:blip>
+                    <a:stretch>
+                      <a:fillRect/>
+                    </a:stretch>
+                  </pic:blipFill>
+                  <pic:spPr>
+                    <a:xfrm>
+                      <a:off x="0" y="0"/>
+                      <a:ext cx="4833751" cy="4871737"/>
+                    </a:xfrm>
+                    <a:prstGeom prst="rect">
+                      <a:avLst/>
+                    </a:prstGeom>
+                  </pic:spPr>
+                </pic:pic>
+              </a:graphicData>
+            </a:graphic>
+          </wp:inline>
+        </w:drawing>
+      </w:r>
+    </w:p>
+    <w:p>
+      <w:pPr>
+        <w:pStyle w:val="Caption"/>
+        <w:jc w:val="center"/>
+      </w:pPr>
+      <w:r>
+        <w:t xml:space="preserve">Figură </w:t>
+      </w:r>
+      <w:r>
+        <w:fldChar w:fldCharType="begin"/>
+      </w:r>
+      <w:r>
+        <w:instrText xml:space="preserve"> STYLEREF 1 \s </w:instrText>
+      </w:r>
+      <w:r>
+        <w:fldChar w:fldCharType="separate"/>
+      </w:r>
+      <w:r>
+        <w:rPr>
+          <w:noProof/>
+        </w:rPr>
+        <w:t>0</w:t>
+      </w:r>
+      <w:r>
+        <w:fldChar w:fldCharType="end"/>
+      </w:r>
+      <w:r>
+        <w:t>.</w:t>
+      </w:r>
+      <w:r>
+        <w:fldChar w:fldCharType="begin"/>
+      </w:r>
+      <w:r>
+        <w:instrText xml:space="preserve"> SEQ Figură \* ARABIC \s 1 </w:instrText>
+      </w:r>
+      <w:r>
+        <w:fldChar w:fldCharType="separate"/>
+      </w:r>
+      <w:r>
+        <w:rPr>
+          <w:noProof/>
+        </w:rPr>
+        <w:t>2</w:t>
+      </w:r>
+      <w:r>
+        <w:fldChar w:fldCharType="end"/>
+      </w:r>
+      <w:r>
+        <w:rPr>
+          <w:rStyle w:val="EndnoteReference"/>
+        </w:rPr>
+        <w:endnoteReference w:id="4"/>
+      </w:r>
+      <w:r>
+        <w:t xml:space="preserve"> Lena descompus</w:t>
+      </w:r>
+      <w:r>
+        <w:t>a</w:t>
+      </w:r>
+      <w:r>
+        <w:t xml:space="preserve"> cu Haar Wavelet</w:t>
+      </w:r>
+    </w:p>
+    <w:p>
+      <w:r>
+        <w:lastRenderedPageBreak/>
         <w:t xml:space="preserve">Proprietati ale transformatei Haar: </w:t>
       </w:r>
     </w:p>
@@ -868,9 +1257,129 @@
     </w:p>
     <w:p>
       <w:pPr>
+        <w:keepNext/>
+      </w:pPr>
+      <w:r>
+        <w:rPr>
+          <w:noProof/>
+          <w:lang w:eastAsia="ro-RO"/>
+        </w:rPr>
+        <w:drawing>
+          <wp:inline distT="0" distB="0" distL="0" distR="0" wp14:anchorId="2D2C78F1" wp14:editId="1E2881FB">
+            <wp:extent cx="6091273" cy="5621572"/>
+            <wp:effectExtent l="0" t="0" r="5080" b="0"/>
+            <wp:docPr id="10" name="Picture 10"/>
+            <wp:cNvGraphicFramePr>
+              <a:graphicFrameLocks xmlns:a="http://schemas.openxmlformats.org/drawingml/2006/main" noChangeAspect="1"/>
+            </wp:cNvGraphicFramePr>
+            <a:graphic xmlns:a="http://schemas.openxmlformats.org/drawingml/2006/main">
+              <a:graphicData uri="http://schemas.openxmlformats.org/drawingml/2006/picture">
+                <pic:pic xmlns:pic="http://schemas.openxmlformats.org/drawingml/2006/picture">
+                  <pic:nvPicPr>
+                    <pic:cNvPr id="10" name="laplacian.PNG"/>
+                    <pic:cNvPicPr/>
+                  </pic:nvPicPr>
+                  <pic:blipFill>
+                    <a:blip r:embed="rId13">
+                      <a:extLst>
+                        <a:ext uri="{28A0092B-C50C-407E-A947-70E740481C1C}">
+                          <a14:useLocalDpi xmlns:a14="http://schemas.microsoft.com/office/drawing/2010/main" val="0"/>
+                        </a:ext>
+                      </a:extLst>
+                    </a:blip>
+                    <a:stretch>
+                      <a:fillRect/>
+                    </a:stretch>
+                  </pic:blipFill>
+                  <pic:spPr>
+                    <a:xfrm>
+                      <a:off x="0" y="0"/>
+                      <a:ext cx="6108716" cy="5637670"/>
+                    </a:xfrm>
+                    <a:prstGeom prst="rect">
+                      <a:avLst/>
+                    </a:prstGeom>
+                  </pic:spPr>
+                </pic:pic>
+              </a:graphicData>
+            </a:graphic>
+          </wp:inline>
+        </w:drawing>
+      </w:r>
+    </w:p>
+    <w:p>
+      <w:pPr>
+        <w:pStyle w:val="Caption"/>
+      </w:pPr>
+      <w:r>
+        <w:t xml:space="preserve">Figură </w:t>
+      </w:r>
+      <w:r>
+        <w:fldChar w:fldCharType="begin"/>
+      </w:r>
+      <w:r>
+        <w:instrText xml:space="preserve"> STYLEREF 1 \s </w:instrText>
+      </w:r>
+      <w:r>
+        <w:fldChar w:fldCharType="separate"/>
+      </w:r>
+      <w:r>
+        <w:rPr>
+          <w:noProof/>
+        </w:rPr>
+        <w:t>0</w:t>
+      </w:r>
+      <w:r>
+        <w:fldChar w:fldCharType="end"/>
+      </w:r>
+      <w:r>
+        <w:t>.</w:t>
+      </w:r>
+      <w:r>
+        <w:fldChar w:fldCharType="begin"/>
+      </w:r>
+      <w:r>
+        <w:instrText xml:space="preserve"> SEQ Figură \* ARABIC \s 1 </w:instrText>
+      </w:r>
+      <w:r>
+        <w:fldChar w:fldCharType="separate"/>
+      </w:r>
+      <w:r>
+        <w:rPr>
+          <w:noProof/>
+        </w:rPr>
+        <w:t>3</w:t>
+      </w:r>
+      <w:r>
+        <w:fldChar w:fldCharType="end"/>
+      </w:r>
+      <w:r>
+        <w:t xml:space="preserve"> </w:t>
+      </w:r>
+      <w:r>
+        <w:rPr>
+          <w:rStyle w:val="EndnoteReference"/>
+        </w:rPr>
+        <w:endnoteReference w:id="5"/>
+      </w:r>
+      <w:r>
+        <w:t xml:space="preserve"> Lena descompusa cu piramida</w:t>
+      </w:r>
+      <w:r>
+        <w:t xml:space="preserve"> Gaussiana si</w:t>
+      </w:r>
+      <w:bookmarkStart w:id="0" w:name="_GoBack"/>
+      <w:bookmarkEnd w:id="0"/>
+      <w:r>
+        <w:t xml:space="preserve"> Laplaciana</w:t>
+      </w:r>
+    </w:p>
+    <w:p>
+      <w:pPr>
         <w:ind w:firstLine="360"/>
       </w:pPr>
       <w:r>
+        <w:lastRenderedPageBreak/>
         <w:t>Algoritmul de fuziune este compus din 3 parti:</w:t>
       </w:r>
     </w:p>
@@ -951,12 +1460,12 @@
         <w:t>Se repeta pasul acesta imaginea rezultata fiind imaginea de intrare pentrul iteratia urmatoare</w:t>
       </w:r>
     </w:p>
+    <w:p/>
     <w:p>
       <w:pPr>
         <w:pStyle w:val="Heading3"/>
       </w:pPr>
       <w:r>
-        <w:lastRenderedPageBreak/>
         <w:t>Metode aritmetice</w:t>
       </w:r>
     </w:p>
@@ -1017,14 +1526,14 @@
       <w:r>
         <w:t xml:space="preserve">Din cursul </w:t>
       </w:r>
-      <w:bookmarkStart w:id="0" w:name="_Ref390947093"/>
+      <w:bookmarkStart w:id="1" w:name="_Ref390947093"/>
       <w:r>
         <w:rPr>
           <w:rStyle w:val="EndnoteReference"/>
         </w:rPr>
-        <w:endnoteReference w:id="3"/>
-      </w:r>
-      <w:bookmarkEnd w:id="0"/>
+        <w:endnoteReference w:id="6"/>
+      </w:r>
+      <w:bookmarkEnd w:id="1"/>
       <w:r>
         <w:t>, aflam ca dilatarea si eroziunea sunt baza operatiilor morfologice.</w:t>
       </w:r>
@@ -1263,6 +1772,7 @@
           <w:noProof/>
           <w:lang w:eastAsia="ro-RO"/>
         </w:rPr>
+        <w:lastRenderedPageBreak/>
         <w:drawing>
           <wp:inline distT="0" distB="0" distL="0" distR="0" wp14:anchorId="70DB655C" wp14:editId="2BCC5C0E">
             <wp:extent cx="5731510" cy="2236470"/>
@@ -1279,7 +1789,7 @@
                     <pic:cNvPicPr/>
                   </pic:nvPicPr>
                   <pic:blipFill>
-                    <a:blip r:embed="rId8">
+                    <a:blip r:embed="rId14">
                       <a:extLst>
                         <a:ext uri="{28A0092B-C50C-407E-A947-70E740481C1C}">
                           <a14:useLocalDpi xmlns:a14="http://schemas.microsoft.com/office/drawing/2010/main" val="0"/>
@@ -1351,7 +1861,7 @@
         <w:rPr>
           <w:noProof/>
         </w:rPr>
-        <w:t>1</w:t>
+        <w:t>4</w:t>
       </w:r>
       <w:r>
         <w:fldChar w:fldCharType="end"/>
@@ -1360,7 +1870,7 @@
         <w:rPr>
           <w:rStyle w:val="EndnoteReference"/>
         </w:rPr>
-        <w:endnoteReference w:id="4"/>
+        <w:endnoteReference w:id="7"/>
       </w:r>
       <w:r>
         <w:t>, Dilatare</w:t>
@@ -1383,7 +1893,7 @@
           <w:rStyle w:val="EndnoteReference"/>
           <w:rFonts w:eastAsiaTheme="minorEastAsia"/>
         </w:rPr>
-        <w:endnoteReference w:id="5"/>
+        <w:endnoteReference w:id="8"/>
       </w:r>
       <w:r>
         <w:rPr>
@@ -1791,7 +2301,7 @@
                     <pic:cNvPicPr/>
                   </pic:nvPicPr>
                   <pic:blipFill>
-                    <a:blip r:embed="rId9">
+                    <a:blip r:embed="rId15">
                       <a:extLst>
                         <a:ext uri="{28A0092B-C50C-407E-A947-70E740481C1C}">
                           <a14:useLocalDpi xmlns:a14="http://schemas.microsoft.com/office/drawing/2010/main" val="0"/>
@@ -1860,7 +2370,7 @@
         <w:rPr>
           <w:noProof/>
         </w:rPr>
-        <w:t>2</w:t>
+        <w:t>5</w:t>
       </w:r>
       <w:r>
         <w:fldChar w:fldCharType="end"/>
@@ -1872,7 +2382,7 @@
         <w:rPr>
           <w:rStyle w:val="EndnoteReference"/>
         </w:rPr>
-        <w:endnoteReference w:id="6"/>
+        <w:endnoteReference w:id="9"/>
       </w:r>
       <w:r>
         <w:t>Eroziune</w:t>
@@ -1880,6 +2390,7 @@
     </w:p>
     <w:p>
       <w:r>
+        <w:lastRenderedPageBreak/>
         <w:tab/>
         <w:t xml:space="preserve">Conform articolului </w:t>
       </w:r>
@@ -1887,7 +2398,7 @@
         <w:rPr>
           <w:rStyle w:val="EndnoteReference"/>
         </w:rPr>
-        <w:endnoteReference w:id="7"/>
+        <w:endnoteReference w:id="10"/>
       </w:r>
       <w:r>
         <w:t>, eroziunea imaginilor grayscale se poate scrie sub forma:</w:t>
@@ -2059,7 +2570,7 @@
         <w:rPr>
           <w:rStyle w:val="EndnoteReference"/>
         </w:rPr>
-        <w:endnoteReference w:id="8"/>
+        <w:endnoteReference w:id="11"/>
       </w:r>
       <w:r>
         <w:t>, putem formula definitia procesului de netezire a imaginilor: este crearea unei aproximari in scopul de a captura sabloanele si modelele importante de date, in acelasi timp eliminand zgomotul sau alte sctructuri de dimensiuni mici, cu continut irelevant sau eronat. Se transforma semnalul de intrare intr-unul mai neted la iesire, reducand dimensiunea punctelor de zgomot, si maring dimensiunea punctelor care sunt de valori cele mai mici intre punctele adiacente.</w:t>
@@ -2139,12 +2650,9 @@
     </w:p>
     <w:p>
       <w:r>
-        <w:lastRenderedPageBreak/>
         <w:tab/>
         <w:t>Pentru varietate si a ajunge la mai multe rezultate posibile, se pot folosi operatiuni e dilatare urmate de netezire.</w:t>
       </w:r>
-      <w:bookmarkStart w:id="1" w:name="_GoBack"/>
-      <w:bookmarkEnd w:id="1"/>
     </w:p>
     <w:p>
       <w:pPr>
@@ -2232,6 +2740,7 @@
             <w:rPr>
               <w:rFonts w:ascii="Cambria Math" w:hAnsi="Cambria Math"/>
             </w:rPr>
+            <w:lastRenderedPageBreak/>
             <m:t>MSE=</m:t>
           </m:r>
           <m:f>
@@ -2598,7 +3107,6 @@
         </w:numPr>
       </w:pPr>
       <w:r>
-        <w:lastRenderedPageBreak/>
         <w:t>Se parcurge lista de imagini de intrare, pentru fiecare grup de imagini:</w:t>
       </w:r>
     </w:p>
@@ -2678,6 +3186,7 @@
         <w:ind w:firstLine="708"/>
       </w:pPr>
       <w:r>
+        <w:lastRenderedPageBreak/>
         <w:t>Avantajul metodei al doilea consta in faptul ca rezultatele se pot ordona in functie de coloana, iar pentru fiecare grup de imagini se creaza o pagina noua (sheet). Dezavantajul este ca nu toate sistemele au program de citire a fisierelor .xls.</w:t>
       </w:r>
     </w:p>
@@ -2816,34 +3325,21 @@
         <w:t xml:space="preserve"> </w:t>
       </w:r>
       <w:r>
-        <w:rPr>
-          <w:lang w:val="en-US"/>
-        </w:rPr>
-        <w:t xml:space="preserve">R. Danescu, </w:t>
-      </w:r>
-      <w:r>
-        <w:rPr>
-          <w:lang w:val="en-US"/>
-        </w:rPr>
-        <w:t>“</w:t>
-      </w:r>
-      <w:r>
-        <w:rPr>
-          <w:lang w:val="en-US"/>
-        </w:rPr>
-        <w:t>Operatii morfologice</w:t>
-      </w:r>
-      <w:r>
-        <w:rPr>
-          <w:lang w:val="en-US"/>
-        </w:rPr>
-        <w:t>”</w:t>
-      </w:r>
-      <w:r>
-        <w:rPr>
-          <w:lang w:val="en-US"/>
-        </w:rPr>
-        <w:t>, curs Procesarea Imagnilior</w:t>
+        <w:t>MATLAB Image Compression using Haar Wavelet Transform</w:t>
+      </w:r>
+      <w:r>
+        <w:t xml:space="preserve">, </w:t>
+      </w:r>
+      <w:hyperlink r:id="rId2" w:history="1">
+        <w:r>
+          <w:rPr>
+            <w:rStyle w:val="Hyperlink"/>
+          </w:rPr>
+          <w:t>http://www.eeweb.com/electronics-forum/matlab-image-compression-using-haar-wavelet-transform</w:t>
+        </w:r>
+      </w:hyperlink>
+      <w:r>
+        <w:t xml:space="preserve"> </w:t>
       </w:r>
     </w:p>
   </w:endnote>
@@ -2851,7 +3347,9 @@
     <w:p>
       <w:pPr>
         <w:pStyle w:val="EndnoteText"/>
-        <w:ind w:left="2832" w:hanging="2832"/>
+        <w:rPr>
+          <w:lang w:val="en-US"/>
+        </w:rPr>
       </w:pPr>
       <w:r>
         <w:rPr>
@@ -2863,28 +3361,164 @@
         <w:t xml:space="preserve"> </w:t>
       </w:r>
       <w:r>
-        <w:t>R. Fisher, S. Pe</w:t>
-      </w:r>
-      <w:r>
-        <w:t>rkins, A. Walker and E. Wolfart,</w:t>
-      </w:r>
+        <w:t xml:space="preserve">P. Jorgensen, </w:t>
+      </w:r>
+      <w:r>
+        <w:t>„</w:t>
+      </w:r>
+      <w:r>
+        <w:t>Image Decomposition using Haar Wavelet</w:t>
+      </w:r>
+      <w:r>
+        <w:t>”</w:t>
+      </w:r>
+      <w:r>
+        <w:t xml:space="preserve">, </w:t>
+      </w:r>
+      <w:hyperlink r:id="rId3" w:history="1">
+        <w:r>
+          <w:rPr>
+            <w:rStyle w:val="Hyperlink"/>
+          </w:rPr>
+          <w:t>http://homepage.math.uiowa.edu/~jorgen/Haar.html</w:t>
+        </w:r>
+      </w:hyperlink>
       <w:r>
         <w:t xml:space="preserve"> </w:t>
       </w:r>
-      <w:r>
-        <w:t>„</w:t>
-      </w:r>
-      <w:r>
-        <w:t>Dilation</w:t>
-      </w:r>
-      <w:r>
-        <w:t>”,</w:t>
-      </w:r>
-    </w:p>
+    </w:p>
+  </w:endnote>
+  <w:endnote w:id="5">
+    <w:p>
+      <w:pPr>
+        <w:pStyle w:val="EndnoteText"/>
+      </w:pPr>
+      <w:r>
+        <w:rPr>
+          <w:rStyle w:val="EndnoteReference"/>
+        </w:rPr>
+        <w:endnoteRef/>
+      </w:r>
+      <w:r>
+        <w:t xml:space="preserve"> S. Ludwig, „</w:t>
+      </w:r>
+      <w:r>
+        <w:t>Implementation of a spatio-temporal</w:t>
+      </w:r>
+    </w:p>
+    <w:p>
+      <w:pPr>
+        <w:pStyle w:val="EndnoteText"/>
+        <w:rPr>
+          <w:lang w:val="en-US"/>
+        </w:rPr>
+      </w:pPr>
+      <w:r>
+        <w:t>Laplacian image pyramid on the GPU</w:t>
+      </w:r>
+      <w:r>
+        <w:t xml:space="preserve">”, </w:t>
+      </w:r>
+      <w:hyperlink r:id="rId4" w:history="1">
+        <w:r>
+          <w:rPr>
+            <w:rStyle w:val="Hyperlink"/>
+          </w:rPr>
+          <w:t>http://www.gazecom.eu/FILES/ludw08.pdf</w:t>
+        </w:r>
+      </w:hyperlink>
+      <w:r>
+        <w:t xml:space="preserve"> </w:t>
+      </w:r>
+    </w:p>
+  </w:endnote>
+  <w:endnote w:id="6">
+    <w:p>
+      <w:pPr>
+        <w:pStyle w:val="EndnoteText"/>
+        <w:rPr>
+          <w:lang w:val="en-US"/>
+        </w:rPr>
+      </w:pPr>
+      <w:r>
+        <w:rPr>
+          <w:rStyle w:val="EndnoteReference"/>
+        </w:rPr>
+        <w:endnoteRef/>
+      </w:r>
+      <w:r>
+        <w:t xml:space="preserve"> </w:t>
+      </w:r>
+      <w:r>
+        <w:rPr>
+          <w:lang w:val="en-US"/>
+        </w:rPr>
+        <w:t xml:space="preserve">R. Danescu, </w:t>
+      </w:r>
+      <w:r>
+        <w:rPr>
+          <w:lang w:val="en-US"/>
+        </w:rPr>
+        <w:t>“</w:t>
+      </w:r>
+      <w:r>
+        <w:rPr>
+          <w:lang w:val="en-US"/>
+        </w:rPr>
+        <w:t>Operatii morfologice</w:t>
+      </w:r>
+      <w:r>
+        <w:rPr>
+          <w:lang w:val="en-US"/>
+        </w:rPr>
+        <w:t>”</w:t>
+      </w:r>
+      <w:r>
+        <w:rPr>
+          <w:lang w:val="en-US"/>
+        </w:rPr>
+        <w:t>, curs Procesarea Imagnilior</w:t>
+      </w:r>
+    </w:p>
+  </w:endnote>
+  <w:endnote w:id="7">
     <w:p>
       <w:pPr>
         <w:pStyle w:val="EndnoteText"/>
         <w:ind w:left="2832" w:hanging="2832"/>
+      </w:pPr>
+      <w:r>
+        <w:rPr>
+          <w:rStyle w:val="EndnoteReference"/>
+        </w:rPr>
+        <w:endnoteRef/>
+      </w:r>
+      <w:r>
+        <w:t xml:space="preserve"> </w:t>
+      </w:r>
+      <w:r>
+        <w:t>R. Fisher, S. Pe</w:t>
+      </w:r>
+      <w:r>
+        <w:t>rkins, A. Walker and E. Wolfart,</w:t>
+      </w:r>
+      <w:r>
+        <w:t xml:space="preserve"> </w:t>
+      </w:r>
+      <w:r>
+        <w:t>„</w:t>
+      </w:r>
+      <w:r>
+        <w:t>Dilation</w:t>
+      </w:r>
+      <w:r>
+        <w:t>”,</w:t>
+      </w:r>
+    </w:p>
+    <w:p>
+      <w:pPr>
+        <w:pStyle w:val="EndnoteText"/>
+        <w:ind w:left="2832" w:hanging="2832"/>
         <w:rPr>
           <w:lang w:val="en-US"/>
         </w:rPr>
@@ -2892,7 +3526,7 @@
       <w:r>
         <w:t xml:space="preserve"> </w:t>
       </w:r>
-      <w:hyperlink r:id="rId2" w:history="1">
+      <w:hyperlink r:id="rId5" w:history="1">
         <w:r>
           <w:rPr>
             <w:rStyle w:val="Hyperlink"/>
@@ -2905,7 +3539,7 @@
       </w:r>
     </w:p>
   </w:endnote>
-  <w:endnote w:id="5">
+  <w:endnote w:id="8">
     <w:p>
       <w:pPr>
         <w:pStyle w:val="EndnoteText"/>
@@ -2928,7 +3562,7 @@
       <w:r>
         <w:t xml:space="preserve">, Wikipedia, </w:t>
       </w:r>
-      <w:hyperlink r:id="rId3" w:history="1">
+      <w:hyperlink r:id="rId6" w:history="1">
         <w:r>
           <w:rPr>
             <w:rStyle w:val="Hyperlink"/>
@@ -2941,7 +3575,7 @@
       </w:r>
     </w:p>
   </w:endnote>
-  <w:endnote w:id="6">
+  <w:endnote w:id="9">
     <w:p>
       <w:pPr>
         <w:pStyle w:val="EndnoteText"/>
@@ -2979,7 +3613,7 @@
       <w:r>
         <w:t xml:space="preserve"> </w:t>
       </w:r>
-      <w:hyperlink r:id="rId4" w:history="1">
+      <w:hyperlink r:id="rId7" w:history="1">
         <w:r>
           <w:rPr>
             <w:rStyle w:val="Hyperlink"/>
@@ -2989,7 +3623,7 @@
       </w:hyperlink>
     </w:p>
   </w:endnote>
-  <w:endnote w:id="7">
+  <w:endnote w:id="10">
     <w:p>
       <w:pPr>
         <w:pStyle w:val="EndnoteText"/>
@@ -3018,7 +3652,7 @@
       <w:r>
         <w:t xml:space="preserve"> </w:t>
       </w:r>
-      <w:hyperlink r:id="rId5" w:history="1">
+      <w:hyperlink r:id="rId8" w:history="1">
         <w:r>
           <w:rPr>
             <w:rStyle w:val="Hyperlink"/>
@@ -3031,7 +3665,7 @@
       </w:r>
     </w:p>
   </w:endnote>
-  <w:endnote w:id="8">
+  <w:endnote w:id="11">
     <w:p>
       <w:pPr>
         <w:pStyle w:val="EndnoteText"/>
@@ -3054,7 +3688,7 @@
       <w:r>
         <w:t xml:space="preserve">, Wikipedia, </w:t>
       </w:r>
-      <w:hyperlink r:id="rId6" w:history="1">
+      <w:hyperlink r:id="rId9" w:history="1">
         <w:r>
           <w:rPr>
             <w:rStyle w:val="Hyperlink"/>
@@ -4842,7 +5476,7 @@
 </file>
 
 <file path=customXml/itemProps1.xml><?xml version="1.0" encoding="utf-8"?>
-<ds:datastoreItem xmlns:ds="http://schemas.openxmlformats.org/officeDocument/2006/customXml" ds:itemID="{280F5F33-B9AC-49B7-A119-2B549E0B0453}">
+<ds:datastoreItem xmlns:ds="http://schemas.openxmlformats.org/officeDocument/2006/customXml" ds:itemID="{A2CAD68F-F961-4186-A836-6ADA2956CB1F}">
   <ds:schemaRefs>
     <ds:schemaRef ds:uri="http://schemas.openxmlformats.org/officeDocument/2006/bibliography"/>
   </ds:schemaRefs>

</xml_diff>

<commit_message>
Capitol 5 inceput + unirea capitolelor.
</commit_message>
<xml_diff>
--- a/Capitole/Capitolul 4.docx
+++ b/Capitole/Capitolul 4.docx
@@ -42,24 +42,12 @@
       <w:pPr>
         <w:pStyle w:val="ListParagraph"/>
         <w:numPr>
-          <w:ilvl w:val="1"/>
+          <w:ilvl w:val="0"/>
           <w:numId w:val="1"/>
         </w:numPr>
       </w:pPr>
       <w:r>
-        <w:t>Citire imagine 1</w:t>
-      </w:r>
-    </w:p>
-    <w:p>
-      <w:pPr>
-        <w:pStyle w:val="ListParagraph"/>
-        <w:numPr>
-          <w:ilvl w:val="1"/>
-          <w:numId w:val="1"/>
-        </w:numPr>
-      </w:pPr>
-      <w:r>
-        <w:t>Citire imagine 2</w:t>
+        <w:t>Fuziunea imaginilor</w:t>
       </w:r>
     </w:p>
     <w:p>
@@ -71,61 +59,7 @@
         </w:numPr>
       </w:pPr>
       <w:r>
-        <w:t>Fuziunea imaginilor</w:t>
-      </w:r>
-    </w:p>
-    <w:p>
-      <w:pPr>
-        <w:pStyle w:val="ListParagraph"/>
-        <w:numPr>
-          <w:ilvl w:val="1"/>
-          <w:numId w:val="1"/>
-        </w:numPr>
-      </w:pPr>
-      <w:r>
-        <w:t>Convertire stiva de imagini in proiectie 2D</w:t>
-      </w:r>
-    </w:p>
-    <w:p>
-      <w:pPr>
-        <w:pStyle w:val="ListParagraph"/>
-        <w:ind w:left="1440"/>
-      </w:pPr>
-      <w:r>
-        <w:t>Doar in cazul in care s-a citit o stiva de imagini.</w:t>
-      </w:r>
-    </w:p>
-    <w:p>
-      <w:pPr>
-        <w:pStyle w:val="ListParagraph"/>
-        <w:numPr>
-          <w:ilvl w:val="1"/>
-          <w:numId w:val="1"/>
-        </w:numPr>
-      </w:pPr>
-      <w:r>
-        <w:t>Redimensionare</w:t>
-      </w:r>
-    </w:p>
-    <w:p>
-      <w:pPr>
-        <w:pStyle w:val="ListParagraph"/>
-        <w:ind w:left="1440"/>
-      </w:pPr>
-      <w:r>
-        <w:t>Doar in cazul in care imaginile au dimensiuni diferite.</w:t>
-      </w:r>
-    </w:p>
-    <w:p>
-      <w:pPr>
-        <w:pStyle w:val="ListParagraph"/>
-        <w:numPr>
-          <w:ilvl w:val="1"/>
-          <w:numId w:val="1"/>
-        </w:numPr>
-      </w:pPr>
-      <w:r>
-        <w:t>Fuziune propriu-zisa</w:t>
+        <w:t>Postprocesare</w:t>
       </w:r>
     </w:p>
     <w:p>
@@ -137,18 +71,6 @@
         </w:numPr>
       </w:pPr>
       <w:r>
-        <w:t>Postprocesare</w:t>
-      </w:r>
-    </w:p>
-    <w:p>
-      <w:pPr>
-        <w:pStyle w:val="ListParagraph"/>
-        <w:numPr>
-          <w:ilvl w:val="0"/>
-          <w:numId w:val="1"/>
-        </w:numPr>
-      </w:pPr>
-      <w:r>
         <w:t>Afisare rezultat</w:t>
       </w:r>
     </w:p>
@@ -160,9 +82,9 @@
         </w:rPr>
         <w:drawing>
           <wp:inline distT="0" distB="0" distL="0" distR="0">
-            <wp:extent cx="6009998" cy="2708694"/>
-            <wp:effectExtent l="0" t="0" r="0" b="0"/>
-            <wp:docPr id="3" name="Picture 3"/>
+            <wp:extent cx="5898113" cy="1457865"/>
+            <wp:effectExtent l="0" t="0" r="0" b="9525"/>
+            <wp:docPr id="11" name="Picture 11"/>
             <wp:cNvGraphicFramePr>
               <a:graphicFrameLocks xmlns:a="http://schemas.openxmlformats.org/drawingml/2006/main" noChangeAspect="1"/>
             </wp:cNvGraphicFramePr>
@@ -170,7 +92,7 @@
               <a:graphicData uri="http://schemas.openxmlformats.org/drawingml/2006/picture">
                 <pic:pic xmlns:pic="http://schemas.openxmlformats.org/drawingml/2006/picture">
                   <pic:nvPicPr>
-                    <pic:cNvPr id="3" name="flux_fuziune.PNG"/>
+                    <pic:cNvPr id="11" name="flux_fuziune_simplu.PNG"/>
                     <pic:cNvPicPr/>
                   </pic:nvPicPr>
                   <pic:blipFill>
@@ -188,7 +110,7 @@
                   <pic:spPr>
                     <a:xfrm>
                       <a:off x="0" y="0"/>
-                      <a:ext cx="6055206" cy="2729069"/>
+                      <a:ext cx="5923169" cy="1464058"/>
                     </a:xfrm>
                     <a:prstGeom prst="rect">
                       <a:avLst/>
@@ -317,12 +239,17 @@
     </w:p>
     <w:p>
       <w:r>
-        <w:lastRenderedPageBreak/>
         <w:tab/>
         <w:t>Ambele procese folosesc acelasi modul de algoritmi si metode de postprocesare.</w:t>
       </w:r>
       <w:r>
-        <w:t xml:space="preserve"> La fiecare proces, se pot alege algoritmii exacti ce vor fi folosite.</w:t>
+        <w:t xml:space="preserve"> La fiecare proces, se pot alege algoritmii exacti ce vor fi folosit</w:t>
+      </w:r>
+      <w:r>
+        <w:t>i</w:t>
+      </w:r>
+      <w:r>
+        <w:t>.</w:t>
       </w:r>
     </w:p>
     <w:p>
@@ -384,7 +311,11 @@
         <w:t>.</w:t>
       </w:r>
       <w:r>
-        <w:t xml:space="preserve"> Nu exista constrangerea ca preambulul sa fie structurat intr-un anumit fel, este gandit doar pentru a facilita accesul la informatiile continute de fisier.</w:t>
+        <w:t xml:space="preserve"> Nu </w:t>
+      </w:r>
+      <w:r>
+        <w:lastRenderedPageBreak/>
+        <w:t>exista constrangerea ca preambulul sa fie structurat intr-un anumit fel, este gandit doar pentru a facilita accesul la informatiile continute de fisier.</w:t>
       </w:r>
     </w:p>
     <w:p>
@@ -508,34 +439,31 @@
     <w:p>
       <w:r>
         <w:tab/>
-        <w:t xml:space="preserve">Acest format de imagine va fi si intrarea la procesul de masurarea calitatii. Se foloseste JPEG in acest modul din cauza faptului sa se ofere mai multe libertate utilizatorului, </w:t>
-      </w:r>
+        <w:t>Acest format de imagine va fi si intrarea la procesul de masurarea calitatii. Se foloseste JPEG in acest modul din cauza faptului sa se ofere mai multe libertate utilizatorului, in cazul in care acesta doreste sa experimenteze cu diferite set-uri de imagini de intrare, in scopul sa vada comportamentul algoritmilor de fuziune. Formatul DICOM fiind relativ greu de modificat fara software specific, s-a ales formatul JPEG care este usor de manipulat cu orice aplicatia de editare a imaginilor.</w:t>
+      </w:r>
+    </w:p>
+    <w:p>
+      <w:pPr>
+        <w:pStyle w:val="Heading3"/>
+      </w:pPr>
+      <w:r>
+        <w:t>Text</w:t>
+      </w:r>
+    </w:p>
+    <w:p>
+      <w:pPr>
+        <w:ind w:firstLine="708"/>
+      </w:pPr>
+      <w:r>
+        <w:t>O posibila valoarea de iesire a procesului de masurare a calitatii este salvarea rezultatelor in format text, cu extensia .txt. In acest fel, informatia se poate accesa cu orice editor de text, independent de platforma, insa are dezavantajul ca nu poate fi ordonat dupa dorintele utilizatorului.</w:t>
+      </w:r>
+    </w:p>
+    <w:p>
+      <w:pPr>
+        <w:pStyle w:val="Heading3"/>
+      </w:pPr>
       <w:r>
         <w:lastRenderedPageBreak/>
-        <w:t>in cazul in care acesta doreste sa experimenteze cu diferite set-uri de imagini de intrare, in scopul sa vada comportamentul algoritmilor de fuziune. Formatul DICOM fiind relativ greu de modificat fara software specific, s-a ales formatul JPEG care este usor de manipulat cu orice aplicatia de editare a imaginilor.</w:t>
-      </w:r>
-    </w:p>
-    <w:p>
-      <w:pPr>
-        <w:pStyle w:val="Heading3"/>
-      </w:pPr>
-      <w:r>
-        <w:t>Text</w:t>
-      </w:r>
-    </w:p>
-    <w:p>
-      <w:pPr>
-        <w:ind w:firstLine="708"/>
-      </w:pPr>
-      <w:r>
-        <w:t>O posibila valoarea de iesire a procesului de masurare a calitatii este salvarea rezultatelor in format text, cu extensia .txt. In acest fel, informatia se poate accesa cu orice editor de text, independent de platforma, insa are dezavantajul ca nu poate fi ordonat dupa dorintele utilizatorului.</w:t>
-      </w:r>
-    </w:p>
-    <w:p>
-      <w:pPr>
-        <w:pStyle w:val="Heading3"/>
-      </w:pPr>
-      <w:r>
         <w:t>Excel</w:t>
       </w:r>
     </w:p>
@@ -678,7 +606,6 @@
         <w:ind w:firstLine="708"/>
       </w:pPr>
       <w:r>
-        <w:lastRenderedPageBreak/>
         <w:t>Exista doua metode de transformare Wavelet: transformata Wavelet continua si discreta. Prima rezulta o precizie mai mare, efectuând operații redundate pe un semnal de intrare. A doua este mai rapida, combinând perechile de date dintr-un semnal într-un mod mai eficient, însă cu pierderi minore de informație . Transformata Wavelet discreta este, din punct de vedere de procesare, mai puțin complex decât transformata Fourier, având timp de procesare O(n) fata de O(n * logn) .</w:t>
       </w:r>
     </w:p>
@@ -964,7 +891,6 @@
           <w:noProof/>
           <w:lang w:eastAsia="ro-RO"/>
         </w:rPr>
-        <w:lastRenderedPageBreak/>
         <w:drawing>
           <wp:inline distT="0" distB="0" distL="0" distR="0" wp14:anchorId="05D6A7FF" wp14:editId="16F79617">
             <wp:extent cx="2186609" cy="2186609"/>
@@ -1032,6 +958,9 @@
         <w:t>0</w:t>
       </w:r>
       <w:r>
+        <w:rPr>
+          <w:noProof/>
+        </w:rPr>
         <w:fldChar w:fldCharType="end"/>
       </w:r>
       <w:r>
@@ -1053,6 +982,9 @@
         <w:t>1</w:t>
       </w:r>
       <w:r>
+        <w:rPr>
+          <w:noProof/>
+        </w:rPr>
         <w:fldChar w:fldCharType="end"/>
       </w:r>
       <w:r>
@@ -1070,7 +1002,11 @@
         <w:ind w:firstLine="708"/>
       </w:pPr>
       <w:r>
-        <w:t>Prima data se parcurge matricea de pixeli pe randuri, se calculeaza suma si diferenta elementelor consecutive. Sumele vor fi stocate intr-o jumatate a matricei, iar diferentele in cealalta jumatate. Acest procedeu se repeta pe coloane. Acesti doi pasi reprezinte o iteratie de transformare. Se pot aplica recursiv si pe matricea mai mica ramasa, simbolizand suma sumelor, in sensul ca e rezultatul sumelor de pe randuri si de pe coloane.</w:t>
+        <w:t xml:space="preserve">Prima data se parcurge matricea de pixeli pe randuri, se calculeaza suma si diferenta elementelor consecutive. Sumele vor fi stocate intr-o jumatate a matricei, iar diferentele in </w:t>
+      </w:r>
+      <w:r>
+        <w:lastRenderedPageBreak/>
+        <w:t>cealalta jumatate. Acest procedeu se repeta pe coloane. Acesti doi pasi reprezinte o iteratie de transformare. Se pot aplica recursiv si pe matricea mai mica ramasa, simbolizand suma sumelor, in sensul ca e rezultatul sumelor de pe randuri si de pe coloane.</w:t>
       </w:r>
     </w:p>
     <w:p>
@@ -1150,6 +1086,9 @@
         <w:t>0</w:t>
       </w:r>
       <w:r>
+        <w:rPr>
+          <w:noProof/>
+        </w:rPr>
         <w:fldChar w:fldCharType="end"/>
       </w:r>
       <w:r>
@@ -1171,6 +1110,9 @@
         <w:t>2</w:t>
       </w:r>
       <w:r>
+        <w:rPr>
+          <w:noProof/>
+        </w:rPr>
         <w:fldChar w:fldCharType="end"/>
       </w:r>
       <w:r>
@@ -1191,7 +1133,6 @@
     </w:p>
     <w:p>
       <w:r>
-        <w:lastRenderedPageBreak/>
         <w:t xml:space="preserve">Proprietati ale transformatei Haar: </w:t>
       </w:r>
     </w:p>
@@ -1264,6 +1205,7 @@
           <w:noProof/>
           <w:lang w:eastAsia="ro-RO"/>
         </w:rPr>
+        <w:lastRenderedPageBreak/>
         <w:drawing>
           <wp:inline distT="0" distB="0" distL="0" distR="0" wp14:anchorId="2D2C78F1" wp14:editId="1E2881FB">
             <wp:extent cx="6091273" cy="5621572"/>
@@ -1330,6 +1272,9 @@
         <w:t>0</w:t>
       </w:r>
       <w:r>
+        <w:rPr>
+          <w:noProof/>
+        </w:rPr>
         <w:fldChar w:fldCharType="end"/>
       </w:r>
       <w:r>
@@ -1351,6 +1296,9 @@
         <w:t>3</w:t>
       </w:r>
       <w:r>
+        <w:rPr>
+          <w:noProof/>
+        </w:rPr>
         <w:fldChar w:fldCharType="end"/>
       </w:r>
       <w:r>
@@ -1368,8 +1316,6 @@
       <w:r>
         <w:t xml:space="preserve"> Gaussiana si</w:t>
       </w:r>
-      <w:bookmarkStart w:id="0" w:name="_GoBack"/>
-      <w:bookmarkEnd w:id="0"/>
       <w:r>
         <w:t xml:space="preserve"> Laplaciana</w:t>
       </w:r>
@@ -1379,7 +1325,6 @@
         <w:ind w:firstLine="360"/>
       </w:pPr>
       <w:r>
-        <w:lastRenderedPageBreak/>
         <w:t>Algoritmul de fuziune este compus din 3 parti:</w:t>
       </w:r>
     </w:p>
@@ -1446,6 +1391,7 @@
         </w:numPr>
       </w:pPr>
       <w:r>
+        <w:lastRenderedPageBreak/>
         <w:t>Se fuzioneaza cu adunarea valorii pixelilor cu piramida de pe nivelul respectiv din decompozitie</w:t>
       </w:r>
     </w:p>
@@ -1494,14 +1440,23 @@
         <w:rPr>
           <w:rFonts w:cs="Times New Roman"/>
         </w:rPr>
-        <w:t>Cateva metode aritmetice prezentate in aceasta lucrare, sunt metoda valorii minime, maxime si mediei intre doi pixeli. Cum sugereaza si numele metodelor, in prima se va asigna imaginii fuzionate pixelul cu intensitate mai mica dintre cele doua imagini, aici vorbindu-se despre imagini greyscale. In cazul valorii maxime, se procedeaza invers, iar in cazul valorii medii, se va lua valoarea medie a celor doi pixeli.</w:t>
-      </w:r>
-      <w:r>
-        <w:rPr>
-          <w:rFonts w:cs="Times New Roman"/>
-        </w:rPr>
-        <w:t xml:space="preserve"> In cazul valorii mediei pixelul rezultat va lua valoarea mediei aritmetice a pixelilor de pe pozitiile aferente din imaginile de intrare.</w:t>
-      </w:r>
+        <w:t>Cateva metode aritmetice prezentate in aceasta lucrare, sunt metoda valorii minime, maxime si mediei intre doi pixeli. Cum sugereaza si numele metodelor, in prima se va asigna imaginii fuzionate pixelul cu intensitate mai mica dintre cele doua imagini, aici vorbindu-se despre imagini greyscale. In cazul valorii maxime, se procedeaza invers, iar in cazul valorii medii, se va lua valoarea medie a celor doi pixeli. In cazul valorii mediei pixelul rezultat va lua valoarea mediei aritmetice a pixelilor de pe pozitiile aferente din imaginile de intrare.</w:t>
+      </w:r>
+    </w:p>
+    <w:p>
+      <w:pPr>
+        <w:pStyle w:val="Heading3"/>
+      </w:pPr>
+      <w:r>
+        <w:t>Convertirea stivei de imagini in proiectie 2D</w:t>
+      </w:r>
+    </w:p>
+    <w:p>
+      <w:r>
+        <w:t>*TODO</w:t>
+      </w:r>
+      <w:bookmarkStart w:id="0" w:name="_GoBack"/>
+      <w:bookmarkEnd w:id="0"/>
     </w:p>
     <w:p>
       <w:pPr>
@@ -1559,19 +1514,7 @@
             <w:rPr>
               <w:rFonts w:ascii="Cambria Math" w:hAnsi="Cambria Math"/>
             </w:rPr>
-            <m:t>A</m:t>
-          </m:r>
-          <m:r>
-            <w:rPr>
-              <w:rFonts w:ascii="Cambria Math" w:hAnsi="Cambria Math"/>
-            </w:rPr>
-            <m:t>⊕</m:t>
-          </m:r>
-          <m:r>
-            <w:rPr>
-              <w:rFonts w:ascii="Cambria Math" w:hAnsi="Cambria Math"/>
-            </w:rPr>
-            <m:t>B={Z|</m:t>
+            <m:t>A⊕B={Z|</m:t>
           </m:r>
           <m:sSub>
             <m:sSubPr>
@@ -1658,25 +1601,7 @@
             <w:rPr>
               <w:rFonts w:ascii="Cambria Math" w:hAnsi="Cambria Math"/>
             </w:rPr>
-            <m:t>A</m:t>
-          </m:r>
-          <m:r>
-            <w:rPr>
-              <w:rFonts w:ascii="Cambria Math" w:hAnsi="Cambria Math"/>
-            </w:rPr>
-            <m:t>⊕</m:t>
-          </m:r>
-          <m:r>
-            <w:rPr>
-              <w:rFonts w:ascii="Cambria Math" w:hAnsi="Cambria Math"/>
-            </w:rPr>
-            <m:t>B={Z|</m:t>
-          </m:r>
-          <m:r>
-            <w:rPr>
-              <w:rFonts w:ascii="Cambria Math" w:hAnsi="Cambria Math"/>
-            </w:rPr>
-            <m:t>[</m:t>
+            <m:t>A⊕B={Z|[</m:t>
           </m:r>
           <m:sSub>
             <m:sSubPr>
@@ -1732,19 +1657,7 @@
             <w:rPr>
               <w:rFonts w:ascii="Cambria Math" w:hAnsi="Cambria Math"/>
             </w:rPr>
-            <m:t>∩A</m:t>
-          </m:r>
-          <m:r>
-            <w:rPr>
-              <w:rFonts w:ascii="Cambria Math" w:hAnsi="Cambria Math"/>
-            </w:rPr>
-            <m:t>]⊆A</m:t>
-          </m:r>
-          <m:r>
-            <w:rPr>
-              <w:rFonts w:ascii="Cambria Math" w:hAnsi="Cambria Math"/>
-            </w:rPr>
-            <m:t>}</m:t>
+            <m:t>∩A]⊆A}</m:t>
           </m:r>
         </m:oMath>
       </m:oMathPara>
@@ -1772,7 +1685,6 @@
           <w:noProof/>
           <w:lang w:eastAsia="ro-RO"/>
         </w:rPr>
-        <w:lastRenderedPageBreak/>
         <w:drawing>
           <wp:inline distT="0" distB="0" distL="0" distR="0" wp14:anchorId="70DB655C" wp14:editId="2BCC5C0E">
             <wp:extent cx="5731510" cy="2236470"/>
@@ -1843,6 +1755,9 @@
         <w:t>0</w:t>
       </w:r>
       <w:r>
+        <w:rPr>
+          <w:noProof/>
+        </w:rPr>
         <w:fldChar w:fldCharType="end"/>
       </w:r>
       <w:r>
@@ -1864,6 +1779,9 @@
         <w:t>4</w:t>
       </w:r>
       <w:r>
+        <w:rPr>
+          <w:noProof/>
+        </w:rPr>
         <w:fldChar w:fldCharType="end"/>
       </w:r>
       <w:r>
@@ -1914,25 +1832,8 @@
             <w:rPr>
               <w:rFonts w:ascii="Cambria Math" w:hAnsi="Cambria Math"/>
             </w:rPr>
-            <m:t>(f</m:t>
-          </m:r>
-          <m:r>
-            <w:rPr>
-              <w:rFonts w:ascii="Cambria Math" w:hAnsi="Cambria Math"/>
-            </w:rPr>
-            <m:t>⊕</m:t>
-          </m:r>
-          <m:r>
-            <w:rPr>
-              <w:rFonts w:ascii="Cambria Math" w:hAnsi="Cambria Math"/>
-            </w:rPr>
-            <m:t>b)(x)</m:t>
-          </m:r>
-          <m:r>
-            <w:rPr>
-              <w:rFonts w:ascii="Cambria Math" w:hAnsi="Cambria Math"/>
-            </w:rPr>
-            <m:t>=</m:t>
+            <w:lastRenderedPageBreak/>
+            <m:t>(f⊕b)(x)=</m:t>
           </m:r>
           <m:func>
             <m:funcPr>
@@ -2141,12 +2042,12 @@
         <w:rPr>
           <w:vertAlign w:val="superscript"/>
         </w:rPr>
+        <w:instrText xml:space="preserve"> \* MERGEFORMAT </w:instrText>
       </w:r>
       <w:r>
         <w:rPr>
           <w:vertAlign w:val="superscript"/>
         </w:rPr>
-        <w:instrText xml:space="preserve"> \* MERGEFORMAT </w:instrText>
       </w:r>
       <w:r>
         <w:rPr>
@@ -2352,6 +2253,9 @@
         <w:t>0</w:t>
       </w:r>
       <w:r>
+        <w:rPr>
+          <w:noProof/>
+        </w:rPr>
         <w:fldChar w:fldCharType="end"/>
       </w:r>
       <w:r>
@@ -2373,6 +2277,9 @@
         <w:t>5</w:t>
       </w:r>
       <w:r>
+        <w:rPr>
+          <w:noProof/>
+        </w:rPr>
         <w:fldChar w:fldCharType="end"/>
       </w:r>
       <w:r>
@@ -2390,7 +2297,6 @@
     </w:p>
     <w:p>
       <w:r>
-        <w:lastRenderedPageBreak/>
         <w:tab/>
         <w:t xml:space="preserve">Conform articolului </w:t>
       </w:r>
@@ -2465,13 +2371,7 @@
                     <w:rPr>
                       <w:rFonts w:ascii="Cambria Math" w:hAnsi="Cambria Math"/>
                     </w:rPr>
-                    <m:t>y ∈</m:t>
-                  </m:r>
-                  <m:r>
-                    <w:rPr>
-                      <w:rFonts w:ascii="Cambria Math" w:hAnsi="Cambria Math"/>
-                    </w:rPr>
-                    <m:t>B</m:t>
+                    <m:t>y ∈B</m:t>
                   </m:r>
                 </m:lim>
               </m:limLow>
@@ -2497,13 +2397,7 @@
                     <w:rPr>
                       <w:rFonts w:ascii="Cambria Math" w:hAnsi="Cambria Math"/>
                     </w:rPr>
-                    <m:t>x+</m:t>
-                  </m:r>
-                  <m:r>
-                    <w:rPr>
-                      <w:rFonts w:ascii="Cambria Math" w:hAnsi="Cambria Math"/>
-                    </w:rPr>
-                    <m:t>y</m:t>
+                    <m:t>x+y</m:t>
                   </m:r>
                 </m:e>
               </m:d>
@@ -2511,13 +2405,7 @@
                 <w:rPr>
                   <w:rFonts w:ascii="Cambria Math" w:hAnsi="Cambria Math"/>
                 </w:rPr>
-                <m:t>-</m:t>
-              </m:r>
-              <m:r>
-                <w:rPr>
-                  <w:rFonts w:ascii="Cambria Math" w:hAnsi="Cambria Math"/>
-                </w:rPr>
-                <m:t>b(y)]</m:t>
+                <m:t>-b(y)]</m:t>
               </m:r>
             </m:e>
           </m:func>
@@ -2577,6 +2465,236 @@
       </w:r>
     </w:p>
     <w:p>
+      <w:r>
+        <w:lastRenderedPageBreak/>
+        <w:tab/>
+        <w:t>Netezirea se poate face, de exemplu, cu un filtru Gaussian, care ofera si un efect de blur pe imagine.</w:t>
+      </w:r>
+    </w:p>
+    <w:p>
+      <w:pPr>
+        <w:keepNext/>
+        <w:jc w:val="center"/>
+      </w:pPr>
+      <w:r>
+        <w:rPr>
+          <w:noProof/>
+          <w:lang w:eastAsia="ro-RO"/>
+        </w:rPr>
+        <w:drawing>
+          <wp:inline distT="0" distB="0" distL="0" distR="0" wp14:anchorId="2BA0361B" wp14:editId="3C486839">
+            <wp:extent cx="3132814" cy="3124569"/>
+            <wp:effectExtent l="0" t="0" r="0" b="0"/>
+            <wp:docPr id="5" name="Picture 5"/>
+            <wp:cNvGraphicFramePr>
+              <a:graphicFrameLocks xmlns:a="http://schemas.openxmlformats.org/drawingml/2006/main" noChangeAspect="1"/>
+            </wp:cNvGraphicFramePr>
+            <a:graphic xmlns:a="http://schemas.openxmlformats.org/drawingml/2006/main">
+              <a:graphicData uri="http://schemas.openxmlformats.org/drawingml/2006/picture">
+                <pic:pic xmlns:pic="http://schemas.openxmlformats.org/drawingml/2006/picture">
+                  <pic:nvPicPr>
+                    <pic:cNvPr id="5" name="lena.bmp"/>
+                    <pic:cNvPicPr/>
+                  </pic:nvPicPr>
+                  <pic:blipFill>
+                    <a:blip r:embed="rId16">
+                      <a:extLst>
+                        <a:ext uri="{28A0092B-C50C-407E-A947-70E740481C1C}">
+                          <a14:useLocalDpi xmlns:a14="http://schemas.microsoft.com/office/drawing/2010/main" val="0"/>
+                        </a:ext>
+                      </a:extLst>
+                    </a:blip>
+                    <a:stretch>
+                      <a:fillRect/>
+                    </a:stretch>
+                  </pic:blipFill>
+                  <pic:spPr>
+                    <a:xfrm>
+                      <a:off x="0" y="0"/>
+                      <a:ext cx="3148305" cy="3140019"/>
+                    </a:xfrm>
+                    <a:prstGeom prst="rect">
+                      <a:avLst/>
+                    </a:prstGeom>
+                  </pic:spPr>
+                </pic:pic>
+              </a:graphicData>
+            </a:graphic>
+          </wp:inline>
+        </w:drawing>
+      </w:r>
+    </w:p>
+    <w:p>
+      <w:pPr>
+        <w:pStyle w:val="Caption"/>
+        <w:jc w:val="center"/>
+      </w:pPr>
+      <w:r>
+        <w:t xml:space="preserve">Figură </w:t>
+      </w:r>
+      <w:r>
+        <w:fldChar w:fldCharType="begin"/>
+      </w:r>
+      <w:r>
+        <w:instrText xml:space="preserve"> STYLEREF 1 \s </w:instrText>
+      </w:r>
+      <w:r>
+        <w:fldChar w:fldCharType="separate"/>
+      </w:r>
+      <w:r>
+        <w:rPr>
+          <w:noProof/>
+        </w:rPr>
+        <w:t>0</w:t>
+      </w:r>
+      <w:r>
+        <w:rPr>
+          <w:noProof/>
+        </w:rPr>
+        <w:fldChar w:fldCharType="end"/>
+      </w:r>
+      <w:r>
+        <w:t>.</w:t>
+      </w:r>
+      <w:r>
+        <w:fldChar w:fldCharType="begin"/>
+      </w:r>
+      <w:r>
+        <w:instrText xml:space="preserve"> SEQ Figură \* ARABIC \s 1 </w:instrText>
+      </w:r>
+      <w:r>
+        <w:fldChar w:fldCharType="separate"/>
+      </w:r>
+      <w:r>
+        <w:rPr>
+          <w:noProof/>
+        </w:rPr>
+        <w:t>6</w:t>
+      </w:r>
+      <w:r>
+        <w:rPr>
+          <w:noProof/>
+        </w:rPr>
+        <w:fldChar w:fldCharType="end"/>
+      </w:r>
+      <w:r>
+        <w:t xml:space="preserve"> Lena, imaginea originala</w:t>
+      </w:r>
+    </w:p>
+    <w:p>
+      <w:pPr>
+        <w:keepNext/>
+        <w:jc w:val="center"/>
+      </w:pPr>
+      <w:r>
+        <w:rPr>
+          <w:noProof/>
+          <w:lang w:eastAsia="ro-RO"/>
+        </w:rPr>
+        <w:drawing>
+          <wp:inline distT="0" distB="0" distL="0" distR="0" wp14:anchorId="120979A5" wp14:editId="108C65CB">
+            <wp:extent cx="3141085" cy="3132814"/>
+            <wp:effectExtent l="0" t="0" r="2540" b="0"/>
+            <wp:docPr id="7" name="Picture 7"/>
+            <wp:cNvGraphicFramePr>
+              <a:graphicFrameLocks xmlns:a="http://schemas.openxmlformats.org/drawingml/2006/main" noChangeAspect="1"/>
+            </wp:cNvGraphicFramePr>
+            <a:graphic xmlns:a="http://schemas.openxmlformats.org/drawingml/2006/main">
+              <a:graphicData uri="http://schemas.openxmlformats.org/drawingml/2006/picture">
+                <pic:pic xmlns:pic="http://schemas.openxmlformats.org/drawingml/2006/picture">
+                  <pic:nvPicPr>
+                    <pic:cNvPr id="7" name="lena_gaussianblur.bmp"/>
+                    <pic:cNvPicPr/>
+                  </pic:nvPicPr>
+                  <pic:blipFill>
+                    <a:blip r:embed="rId17">
+                      <a:extLst>
+                        <a:ext uri="{28A0092B-C50C-407E-A947-70E740481C1C}">
+                          <a14:useLocalDpi xmlns:a14="http://schemas.microsoft.com/office/drawing/2010/main" val="0"/>
+                        </a:ext>
+                      </a:extLst>
+                    </a:blip>
+                    <a:stretch>
+                      <a:fillRect/>
+                    </a:stretch>
+                  </pic:blipFill>
+                  <pic:spPr>
+                    <a:xfrm>
+                      <a:off x="0" y="0"/>
+                      <a:ext cx="3156639" cy="3148327"/>
+                    </a:xfrm>
+                    <a:prstGeom prst="rect">
+                      <a:avLst/>
+                    </a:prstGeom>
+                  </pic:spPr>
+                </pic:pic>
+              </a:graphicData>
+            </a:graphic>
+          </wp:inline>
+        </w:drawing>
+      </w:r>
+    </w:p>
+    <w:p>
+      <w:pPr>
+        <w:pStyle w:val="Caption"/>
+        <w:jc w:val="center"/>
+      </w:pPr>
+      <w:r>
+        <w:t xml:space="preserve">Figură </w:t>
+      </w:r>
+      <w:r>
+        <w:fldChar w:fldCharType="begin"/>
+      </w:r>
+      <w:r>
+        <w:instrText xml:space="preserve"> STYLEREF 1 \s </w:instrText>
+      </w:r>
+      <w:r>
+        <w:fldChar w:fldCharType="separate"/>
+      </w:r>
+      <w:r>
+        <w:rPr>
+          <w:noProof/>
+        </w:rPr>
+        <w:t>0</w:t>
+      </w:r>
+      <w:r>
+        <w:rPr>
+          <w:noProof/>
+        </w:rPr>
+        <w:fldChar w:fldCharType="end"/>
+      </w:r>
+      <w:r>
+        <w:t>.</w:t>
+      </w:r>
+      <w:r>
+        <w:fldChar w:fldCharType="begin"/>
+      </w:r>
+      <w:r>
+        <w:instrText xml:space="preserve"> SEQ Figu</w:instrText>
+      </w:r>
+      <w:r>
+        <w:instrText xml:space="preserve">ră \* ARABIC \s 1 </w:instrText>
+      </w:r>
+      <w:r>
+        <w:fldChar w:fldCharType="separate"/>
+      </w:r>
+      <w:r>
+        <w:rPr>
+          <w:noProof/>
+        </w:rPr>
+        <w:t>7</w:t>
+      </w:r>
+      <w:r>
+        <w:rPr>
+          <w:noProof/>
+        </w:rPr>
+        <w:fldChar w:fldCharType="end"/>
+      </w:r>
+      <w:r>
+        <w:t xml:space="preserve"> Lena, Gaussian blur cu radius de 5</w:t>
+      </w:r>
+    </w:p>
+    <w:p>
       <w:pPr>
         <w:pStyle w:val="Heading3"/>
       </w:pPr>
@@ -2613,12 +2731,12 @@
         <w:rPr>
           <w:vertAlign w:val="superscript"/>
         </w:rPr>
+        <w:instrText xml:space="preserve"> \* MERGEFORMAT </w:instrText>
       </w:r>
       <w:r>
         <w:rPr>
           <w:vertAlign w:val="superscript"/>
         </w:rPr>
-        <w:instrText xml:space="preserve"> \* MERGEFORMAT </w:instrText>
       </w:r>
       <w:r>
         <w:rPr>
@@ -2644,6 +2762,7 @@
     </w:p>
     <w:p>
       <w:r>
+        <w:lastRenderedPageBreak/>
         <w:tab/>
         <w:t>Operatiunea de dilatare urmata de eroziune este numita inchidere, si se foloseste la fel ca deschiderea, cu diferenta ultimului atribut, care acum este unirea legaturilor slabe intre obiecte.</w:t>
       </w:r>
@@ -2740,7 +2859,6 @@
             <w:rPr>
               <w:rFonts w:ascii="Cambria Math" w:hAnsi="Cambria Math"/>
             </w:rPr>
-            <w:lastRenderedPageBreak/>
             <m:t>MSE=</m:t>
           </m:r>
           <m:f>
@@ -3096,6 +3214,7 @@
         <w:ind w:firstLine="360"/>
       </w:pPr>
       <w:r>
+        <w:lastRenderedPageBreak/>
         <w:t>Aici se poate alege numarul de metode care se vor folosi pentru fuziune, si in acest fel si pentru compararea rezultatelor.</w:t>
       </w:r>
     </w:p>
@@ -3186,7 +3305,6 @@
         <w:ind w:firstLine="708"/>
       </w:pPr>
       <w:r>
-        <w:lastRenderedPageBreak/>
         <w:t>Avantajul metodei al doilea consta in faptul ca rezultatele se pot ordona in functie de coloana, iar pentru fiecare grup de imagini se creaza o pagina noua (sheet). Dezavantajul este ca nu toate sistemele au program de citire a fisierelor .xls.</w:t>
       </w:r>
     </w:p>
@@ -3400,10 +3518,7 @@
         <w:endnoteRef/>
       </w:r>
       <w:r>
-        <w:t xml:space="preserve"> S. Ludwig, „</w:t>
-      </w:r>
-      <w:r>
-        <w:t>Implementation of a spatio-temporal</w:t>
+        <w:t xml:space="preserve"> S. Ludwig, „Implementation of a spatio-temporal</w:t>
       </w:r>
     </w:p>
     <w:p>
@@ -3414,10 +3529,7 @@
         </w:rPr>
       </w:pPr>
       <w:r>
-        <w:t>Laplacian image pyramid on the GPU</w:t>
-      </w:r>
-      <w:r>
-        <w:t xml:space="preserve">”, </w:t>
+        <w:t xml:space="preserve">Laplacian image pyramid on the GPU”, </w:t>
       </w:r>
       <w:hyperlink r:id="rId4" w:history="1">
         <w:r>
@@ -3594,13 +3706,7 @@
         <w:t>R. Fisher, S. Pe</w:t>
       </w:r>
       <w:r>
-        <w:t>rkins, A. Walker and E. Wolfart, „</w:t>
-      </w:r>
-      <w:r>
-        <w:t>Erosion</w:t>
-      </w:r>
-      <w:r>
-        <w:t>”,</w:t>
+        <w:t>rkins, A. Walker and E. Wolfart, „Erosion”,</w:t>
       </w:r>
     </w:p>
     <w:p>
@@ -3644,10 +3750,7 @@
         <w:t xml:space="preserve"> (morphology)</w:t>
       </w:r>
       <w:r>
-        <w:t>, Wikipedia</w:t>
-      </w:r>
-      <w:r>
-        <w:t>,</w:t>
+        <w:t>, Wikipedia,</w:t>
       </w:r>
       <w:r>
         <w:t xml:space="preserve"> </w:t>
@@ -5042,6 +5145,7 @@
   <w:style w:type="character" w:default="1" w:styleId="DefaultParagraphFont">
     <w:name w:val="Default Paragraph Font"/>
     <w:uiPriority w:val="1"/>
+    <w:semiHidden/>
     <w:unhideWhenUsed/>
   </w:style>
   <w:style w:type="table" w:default="1" w:styleId="TableNormal">
@@ -5476,7 +5580,7 @@
 </file>
 
 <file path=customXml/itemProps1.xml><?xml version="1.0" encoding="utf-8"?>
-<ds:datastoreItem xmlns:ds="http://schemas.openxmlformats.org/officeDocument/2006/customXml" ds:itemID="{A2CAD68F-F961-4186-A836-6ADA2956CB1F}">
+<ds:datastoreItem xmlns:ds="http://schemas.openxmlformats.org/officeDocument/2006/customXml" ds:itemID="{9DB48751-F777-4F6A-BA85-73934B151095}">
   <ds:schemaRefs>
     <ds:schemaRef ds:uri="http://schemas.openxmlformats.org/officeDocument/2006/bibliography"/>
   </ds:schemaRefs>

</xml_diff>